<commit_message>
add file word demo "testreport.docx"
</commit_message>
<xml_diff>
--- a/DACN/DACN.docx
+++ b/DACN/DACN.docx
@@ -391,8 +391,7 @@
         <w:p>
           <w:pPr>
             <w:tabs>
-              <w:tab w:val="left" w:pos="3600"/>
-              <w:tab w:val="left" w:pos="6480"/>
+              <w:tab w:val="left" w:pos="5040"/>
             </w:tabs>
             <w:spacing w:line="360" w:lineRule="auto"/>
             <w:ind w:left="720"/>
@@ -402,56 +401,6 @@
               <w:sz w:val="28"/>
             </w:rPr>
           </w:pPr>
-          <w:r>
-            <w:rPr>
-              <w:bCs/>
-              <w:sz w:val="28"/>
-            </w:rPr>
-            <w:t>Đặng Minh Đạt</w:t>
-          </w:r>
-          <w:r>
-            <w:rPr>
-              <w:bCs/>
-              <w:sz w:val="28"/>
-            </w:rPr>
-            <w:tab/>
-          </w:r>
-          <w:r>
-            <w:rPr>
-              <w:bCs/>
-              <w:sz w:val="28"/>
-            </w:rPr>
-            <w:t>MSSV:</w:t>
-          </w:r>
-          <w:r>
-            <w:rPr>
-              <w:bCs/>
-              <w:sz w:val="28"/>
-            </w:rPr>
-            <w:t xml:space="preserve"> 1611061191</w:t>
-          </w:r>
-          <w:r>
-            <w:rPr>
-              <w:bCs/>
-              <w:sz w:val="28"/>
-            </w:rPr>
-            <w:t xml:space="preserve"> </w:t>
-          </w:r>
-          <w:r>
-            <w:rPr>
-              <w:bCs/>
-              <w:sz w:val="28"/>
-            </w:rPr>
-            <w:tab/>
-            <w:t>Lớp:</w:t>
-          </w:r>
-          <w:r>
-            <w:rPr>
-              <w:bCs/>
-              <w:sz w:val="28"/>
-            </w:rPr>
-            <w:t xml:space="preserve"> 16DTHC2</w:t>
-          </w:r>
         </w:p>
         <w:p>
           <w:pPr>
@@ -496,44 +445,6 @@
               <w:sz w:val="28"/>
             </w:rPr>
             <w:t xml:space="preserve"> </w:t>
-          </w:r>
-        </w:p>
-        <w:p>
-          <w:pPr>
-            <w:tabs>
-              <w:tab w:val="left" w:pos="3600"/>
-              <w:tab w:val="left" w:pos="6480"/>
-            </w:tabs>
-            <w:spacing w:line="360" w:lineRule="auto"/>
-            <w:ind w:left="720"/>
-            <w:jc w:val="both"/>
-            <w:rPr>
-              <w:bCs/>
-              <w:sz w:val="28"/>
-            </w:rPr>
-          </w:pPr>
-          <w:r>
-            <w:rPr>
-              <w:bCs/>
-              <w:sz w:val="28"/>
-            </w:rPr>
-            <w:t>Phạm Minh Khiêm</w:t>
-          </w:r>
-          <w:r>
-            <w:rPr>
-              <w:bCs/>
-              <w:sz w:val="28"/>
-            </w:rPr>
-            <w:tab/>
-            <w:t>MSSV: 1611060417</w:t>
-          </w:r>
-          <w:r>
-            <w:rPr>
-              <w:bCs/>
-              <w:sz w:val="28"/>
-            </w:rPr>
-            <w:tab/>
-            <w:t>Lớp: 16DTHB3</w:t>
           </w:r>
         </w:p>
         <w:p>
@@ -697,17 +608,7 @@
               <w:sz w:val="26"/>
               <w:szCs w:val="26"/>
             </w:rPr>
-            <w:t>dụng tài liệu tham khảo trong đồ án đã được nêu rõ t</w:t>
-          </w:r>
-          <w:bookmarkStart w:id="0" w:name="_GoBack"/>
-          <w:bookmarkEnd w:id="0"/>
-          <w:r>
-            <w:rPr>
-              <w:rStyle w:val="fontstyle21"/>
-              <w:sz w:val="26"/>
-              <w:szCs w:val="26"/>
-            </w:rPr>
-            <w:t>rong phần tài liệu tham</w:t>
+            <w:t>dụng tài liệu tham khảo trong đồ án đã được nêu rõ trong phần tài liệu tham</w:t>
           </w:r>
           <w:r>
             <w:rPr>
@@ -722,7 +623,23 @@
               <w:sz w:val="26"/>
               <w:szCs w:val="26"/>
             </w:rPr>
-            <w:t>khảo. Các số liệu, kết quả trình bày trong đồ án là hoàn toàn trung thực, nếu saitôi xin chịu hoàn toàn trách nhiệm và chịu mọi kỷ luật của bộ môn và nhà trường</w:t>
+            <w:t>khảo. Các số liệu, kết quả trình bày trong đồ án là hoàn toàn trung thực, nếu sai</w:t>
+          </w:r>
+          <w:r>
+            <w:rPr>
+              <w:rStyle w:val="fontstyle21"/>
+              <w:sz w:val="26"/>
+              <w:szCs w:val="26"/>
+            </w:rPr>
+            <w:t xml:space="preserve"> </w:t>
+          </w:r>
+          <w:r>
+            <w:rPr>
+              <w:rStyle w:val="fontstyle21"/>
+              <w:sz w:val="26"/>
+              <w:szCs w:val="26"/>
+            </w:rPr>
+            <w:t>tôi xin chịu hoàn toàn trách nhiệm và chịu mọi kỷ luật của bộ môn và nhà trường</w:t>
           </w:r>
           <w:r>
             <w:rPr>
@@ -763,7 +680,7 @@
         </w:p>
       </w:sdtContent>
     </w:sdt>
-    <w:bookmarkStart w:id="1" w:name="_Toc26539213" w:displacedByCustomXml="next"/>
+    <w:bookmarkStart w:id="0" w:name="_Toc26539213" w:displacedByCustomXml="next"/>
     <w:sdt>
       <w:sdtPr>
         <w:rPr>
@@ -793,7 +710,7 @@
           <w:r>
             <w:t>MỤC LỤC</w:t>
           </w:r>
-          <w:bookmarkEnd w:id="1"/>
+          <w:bookmarkEnd w:id="0"/>
         </w:p>
         <w:p>
           <w:pPr>
@@ -2974,11 +2891,11 @@
         <w:lastRenderedPageBreak/>
         <w:t xml:space="preserve"> </w:t>
       </w:r>
-      <w:bookmarkStart w:id="2" w:name="_Toc26539214"/>
+      <w:bookmarkStart w:id="1" w:name="_Toc26539214"/>
       <w:r>
         <w:t>TỔNG QUAN</w:t>
       </w:r>
-      <w:bookmarkEnd w:id="2"/>
+      <w:bookmarkEnd w:id="1"/>
     </w:p>
     <w:p>
       <w:pPr>
@@ -2989,11 +2906,11 @@
         </w:numPr>
         <w:ind w:left="993" w:hanging="284"/>
       </w:pPr>
-      <w:bookmarkStart w:id="3" w:name="_Toc26539215"/>
+      <w:bookmarkStart w:id="2" w:name="_Toc26539215"/>
       <w:r>
         <w:t>Tổng quan về đề tài</w:t>
       </w:r>
-      <w:bookmarkEnd w:id="3"/>
+      <w:bookmarkEnd w:id="2"/>
     </w:p>
     <w:p>
       <w:pPr>
@@ -3073,11 +2990,11 @@
         </w:numPr>
         <w:ind w:left="993" w:hanging="284"/>
       </w:pPr>
-      <w:bookmarkStart w:id="4" w:name="_Toc26539216"/>
+      <w:bookmarkStart w:id="3" w:name="_Toc26539216"/>
       <w:r>
         <w:t>Khảo sát thực trạng</w:t>
       </w:r>
-      <w:bookmarkEnd w:id="4"/>
+      <w:bookmarkEnd w:id="3"/>
     </w:p>
     <w:p>
       <w:pPr>
@@ -3166,11 +3083,11 @@
         </w:numPr>
         <w:ind w:left="993" w:hanging="284"/>
       </w:pPr>
-      <w:bookmarkStart w:id="5" w:name="_Toc26539217"/>
+      <w:bookmarkStart w:id="4" w:name="_Toc26539217"/>
       <w:r>
         <w:t>Nhiệm vụ của đề tài</w:t>
       </w:r>
-      <w:bookmarkEnd w:id="5"/>
+      <w:bookmarkEnd w:id="4"/>
     </w:p>
     <w:p>
       <w:pPr>
@@ -3288,11 +3205,11 @@
         </w:numPr>
         <w:ind w:left="993" w:hanging="284"/>
       </w:pPr>
-      <w:bookmarkStart w:id="6" w:name="_Toc26539218"/>
+      <w:bookmarkStart w:id="5" w:name="_Toc26539218"/>
       <w:r>
         <w:t>Đối tượng và phạm vi của ứng dụng</w:t>
       </w:r>
-      <w:bookmarkEnd w:id="6"/>
+      <w:bookmarkEnd w:id="5"/>
     </w:p>
     <w:p>
       <w:pPr>
@@ -3347,11 +3264,11 @@
       <w:r>
         <w:t xml:space="preserve"> </w:t>
       </w:r>
-      <w:bookmarkStart w:id="7" w:name="_Toc26539219"/>
+      <w:bookmarkStart w:id="6" w:name="_Toc26539219"/>
       <w:r>
         <w:t>CƠ SỞ LÝ THUYẾT</w:t>
       </w:r>
-      <w:bookmarkEnd w:id="7"/>
+      <w:bookmarkEnd w:id="6"/>
     </w:p>
     <w:p>
       <w:pPr>
@@ -3361,14 +3278,14 @@
           <w:numId w:val="30"/>
         </w:numPr>
       </w:pPr>
-      <w:bookmarkStart w:id="8" w:name="_Toc26539220"/>
+      <w:bookmarkStart w:id="7" w:name="_Toc26539220"/>
       <w:r>
         <w:t xml:space="preserve">Giới thiệu về ngôn ngữ </w:t>
       </w:r>
       <w:r>
         <w:t>ASP.NET MVC</w:t>
       </w:r>
-      <w:bookmarkEnd w:id="8"/>
+      <w:bookmarkEnd w:id="7"/>
     </w:p>
     <w:p>
       <w:pPr>
@@ -3519,14 +3436,16 @@
           <w:lang w:eastAsia="en-US"/>
         </w:rPr>
       </w:pPr>
-      <w:r>
+    </w:p>
+    <w:p>
+      <w:pPr>
+        <w:spacing w:after="160" w:line="259" w:lineRule="auto"/>
         <w:rPr>
           <w:rFonts w:eastAsia="Times New Roman"/>
           <w:szCs w:val="26"/>
           <w:lang w:eastAsia="en-US"/>
         </w:rPr>
-        <w:br w:type="page"/>
-      </w:r>
+      </w:pPr>
     </w:p>
     <w:p>
       <w:pPr>
@@ -3670,14 +3589,14 @@
           <w:numId w:val="30"/>
         </w:numPr>
       </w:pPr>
-      <w:bookmarkStart w:id="9" w:name="_Toc26539221"/>
+      <w:bookmarkStart w:id="8" w:name="_Toc26539221"/>
       <w:r>
         <w:t xml:space="preserve">Giới thiệu về </w:t>
       </w:r>
       <w:r>
         <w:t>SQLServer</w:t>
       </w:r>
-      <w:bookmarkEnd w:id="9"/>
+      <w:bookmarkEnd w:id="8"/>
     </w:p>
     <w:p>
       <w:pPr>
@@ -3801,8 +3720,8 @@
           <w:lang w:eastAsia="en-US"/>
         </w:rPr>
       </w:pPr>
-      <w:bookmarkStart w:id="10" w:name="_gjdgxs"/>
-      <w:bookmarkEnd w:id="10"/>
+      <w:bookmarkStart w:id="9" w:name="_gjdgxs"/>
+      <w:bookmarkEnd w:id="9"/>
       <w:r>
         <w:rPr>
           <w:rFonts w:eastAsia="Times New Roman" w:cs="Times New Roman"/>
@@ -3979,14 +3898,35 @@
         </w:numPr>
         <w:ind w:left="1701"/>
         <w:rPr>
+          <w:rFonts w:eastAsia="Times New Roman" w:cs="Times New Roman"/>
           <w:color w:val="000000" w:themeColor="text1"/>
-        </w:rPr>
-      </w:pPr>
-      <w:r>
-        <w:rPr>
+          <w:sz w:val="28"/>
+          <w:szCs w:val="28"/>
+          <w:shd w:val="clear" w:color="auto" w:fill="FFFFFF"/>
+          <w:lang w:eastAsia="en-US"/>
+        </w:rPr>
+      </w:pPr>
+      <w:r>
+        <w:rPr>
+          <w:rFonts w:eastAsia="Times New Roman" w:cs="Times New Roman"/>
           <w:color w:val="000000" w:themeColor="text1"/>
+          <w:sz w:val="28"/>
+          <w:szCs w:val="28"/>
+          <w:shd w:val="clear" w:color="auto" w:fill="FFFFFF"/>
+          <w:lang w:eastAsia="en-US"/>
         </w:rPr>
         <w:t>Nhược điểm</w:t>
+      </w:r>
+      <w:r>
+        <w:rPr>
+          <w:rFonts w:eastAsia="Times New Roman" w:cs="Times New Roman"/>
+          <w:color w:val="000000" w:themeColor="text1"/>
+          <w:sz w:val="28"/>
+          <w:szCs w:val="28"/>
+          <w:shd w:val="clear" w:color="auto" w:fill="FFFFFF"/>
+          <w:lang w:eastAsia="en-US"/>
+        </w:rPr>
+        <w:t>:</w:t>
       </w:r>
     </w:p>
     <w:p>
@@ -4049,11 +3989,11 @@
           <w:numId w:val="30"/>
         </w:numPr>
       </w:pPr>
-      <w:bookmarkStart w:id="11" w:name="_Toc26539222"/>
+      <w:bookmarkStart w:id="10" w:name="_Toc26539222"/>
       <w:r>
         <w:t>Giới thiệu về công nghệ và môi trường phát triển</w:t>
       </w:r>
-      <w:bookmarkEnd w:id="11"/>
+      <w:bookmarkEnd w:id="10"/>
     </w:p>
     <w:p>
       <w:pPr>
@@ -4134,11 +4074,9 @@
     </w:p>
     <w:p>
       <w:pPr>
-        <w:spacing w:after="160" w:line="259" w:lineRule="auto"/>
-      </w:pPr>
-      <w:r>
-        <w:br w:type="page"/>
-      </w:r>
+        <w:pStyle w:val="ListParagraph"/>
+        <w:ind w:left="1701"/>
+      </w:pPr>
     </w:p>
     <w:p>
       <w:pPr>
@@ -4173,11 +4111,11 @@
       <w:r>
         <w:t xml:space="preserve"> </w:t>
       </w:r>
-      <w:bookmarkStart w:id="12" w:name="_Toc26539223"/>
+      <w:bookmarkStart w:id="11" w:name="_Toc26539223"/>
       <w:r>
         <w:t>PHÂN TÍCH VÀ THIẾT KẾ</w:t>
       </w:r>
-      <w:bookmarkEnd w:id="12"/>
+      <w:bookmarkEnd w:id="11"/>
     </w:p>
     <w:p>
       <w:pPr>
@@ -4187,11 +4125,11 @@
           <w:numId w:val="29"/>
         </w:numPr>
       </w:pPr>
-      <w:bookmarkStart w:id="13" w:name="_Toc26539224"/>
+      <w:bookmarkStart w:id="12" w:name="_Toc26539224"/>
       <w:r>
         <w:t>Mô tả yêu cầu</w:t>
       </w:r>
-      <w:bookmarkEnd w:id="13"/>
+      <w:bookmarkEnd w:id="12"/>
     </w:p>
     <w:p>
       <w:pPr>
@@ -4216,7 +4154,19 @@
         <w:rPr>
           <w:color w:val="000000"/>
         </w:rPr>
-        <w:t>Bài toán được đưa ra với mục đích tạo ra một hệ thống quản lý đồ án sinh viên trường đại học, dự trên tính bảo mật, dễ thao tác, hệ thống phát triển nhanh, dễ cài đặt. Một số chức năng chính:</w:t>
+        <w:t>Bài toán được đưa ra với mục đích tạo ra một hệ thống quản lý đồ án sinh viên trường đại học, dự</w:t>
+      </w:r>
+      <w:r>
+        <w:rPr>
+          <w:color w:val="000000"/>
+        </w:rPr>
+        <w:t>a</w:t>
+      </w:r>
+      <w:r>
+        <w:rPr>
+          <w:color w:val="000000"/>
+        </w:rPr>
+        <w:t xml:space="preserve"> trên tính bảo mật, dễ thao tác, hệ thống phát triển nhanh, dễ cài đặt. Một số chức năng chính:</w:t>
       </w:r>
     </w:p>
     <w:p>
@@ -4268,7 +4218,21 @@
         <w:rPr>
           <w:color w:val="000000"/>
         </w:rPr>
-        <w:t xml:space="preserve">Các chức năng chính danh cho sinh viên gồm: </w:t>
+        <w:t>Các chứ</w:t>
+      </w:r>
+      <w:r>
+        <w:rPr>
+          <w:color w:val="000000"/>
+        </w:rPr>
+        <w:t>c năng chính dàn</w:t>
+      </w:r>
+      <w:bookmarkStart w:id="13" w:name="_GoBack"/>
+      <w:bookmarkEnd w:id="13"/>
+      <w:r>
+        <w:rPr>
+          <w:color w:val="000000"/>
+        </w:rPr>
+        <w:t xml:space="preserve">h cho sinh viên gồm: </w:t>
       </w:r>
     </w:p>
     <w:p>
@@ -6119,7 +6083,7 @@
             <v:path o:extrusionok="f" gradientshapeok="t" o:connecttype="rect"/>
             <o:lock v:ext="edit" aspectratio="t"/>
           </v:shapetype>
-          <v:shape id="_x0000_i2983" type="#_x0000_t75" style="width:441.2pt;height:313.95pt">
+          <v:shape id="_x0000_i1025" type="#_x0000_t75" style="width:441pt;height:314.25pt">
             <v:imagedata r:id="rId9" o:title="Usecase tổng quan"/>
           </v:shape>
         </w:pict>
@@ -6386,7 +6350,7 @@
           <w:lang w:eastAsia="en-US"/>
         </w:rPr>
         <w:pict w14:anchorId="719469A5">
-          <v:shape id="_x0000_i2984" type="#_x0000_t75" style="width:441.2pt;height:391pt">
+          <v:shape id="_x0000_i1026" type="#_x0000_t75" style="width:441.75pt;height:390.75pt">
             <v:imagedata r:id="rId13" o:title="UseCase xem thông tin tài khoản"/>
           </v:shape>
         </w:pict>
@@ -6434,7 +6398,7 @@
           <w:lang w:eastAsia="en-US"/>
         </w:rPr>
         <w:pict w14:anchorId="65A5C5AB">
-          <v:shape id="_x0000_i2985" type="#_x0000_t75" style="width:441.2pt;height:488.95pt">
+          <v:shape id="_x0000_i1027" type="#_x0000_t75" style="width:441.75pt;height:489pt">
             <v:imagedata r:id="rId14" o:title="UseCase dang ky"/>
           </v:shape>
         </w:pict>
@@ -6485,7 +6449,7 @@
           <w:lang w:eastAsia="en-US"/>
         </w:rPr>
         <w:pict w14:anchorId="2A6C9690">
-          <v:shape id="_x0000_i2986" type="#_x0000_t75" style="width:441.2pt;height:443.7pt">
+          <v:shape id="_x0000_i1028" type="#_x0000_t75" style="width:441.75pt;height:443.25pt">
             <v:imagedata r:id="rId15" o:title="UseCase đề tài tiến độ da"/>
           </v:shape>
         </w:pict>
@@ -6534,7 +6498,7 @@
           <w:lang w:eastAsia="en-US"/>
         </w:rPr>
         <w:pict w14:anchorId="06406DAF">
-          <v:shape id="_x0000_i2987" type="#_x0000_t75" style="width:441.2pt;height:397.65pt">
+          <v:shape id="_x0000_i1029" type="#_x0000_t75" style="width:441.75pt;height:397.5pt">
             <v:imagedata r:id="rId16" o:title="UseCase quản lý nhóm đồ án"/>
           </v:shape>
         </w:pict>
@@ -6583,7 +6547,7 @@
           <w:lang w:eastAsia="en-US"/>
         </w:rPr>
         <w:pict w14:anchorId="3BE7EDB9">
-          <v:shape id="_x0000_i2988" type="#_x0000_t75" style="width:442.05pt;height:411.9pt">
+          <v:shape id="_x0000_i1030" type="#_x0000_t75" style="width:441.75pt;height:411.75pt">
             <v:imagedata r:id="rId17" o:title="UseCase quản lý điểm"/>
           </v:shape>
         </w:pict>
@@ -6631,7 +6595,7 @@
           <w:lang w:eastAsia="en-US"/>
         </w:rPr>
         <w:pict w14:anchorId="2DA2F075">
-          <v:shape id="_x0000_i2989" type="#_x0000_t75" style="width:441.2pt;height:413.6pt">
+          <v:shape id="_x0000_i1031" type="#_x0000_t75" style="width:441.75pt;height:413.25pt">
             <v:imagedata r:id="rId18" o:title="UseCase tìm kiếm"/>
           </v:shape>
         </w:pict>
@@ -6689,7 +6653,7 @@
           <w:lang w:eastAsia="en-US"/>
         </w:rPr>
         <w:pict w14:anchorId="4F13A505">
-          <v:shape id="_x0000_i2990" type="#_x0000_t75" style="width:442.05pt;height:398.5pt">
+          <v:shape id="_x0000_i1032" type="#_x0000_t75" style="width:441.75pt;height:398.25pt">
             <v:imagedata r:id="rId19" o:title="UseCase quản lý tài khoản"/>
           </v:shape>
         </w:pict>
@@ -6736,7 +6700,7 @@
           <w:lang w:eastAsia="en-US"/>
         </w:rPr>
         <w:pict w14:anchorId="270E2088">
-          <v:shape id="_x0000_i2991" type="#_x0000_t75" style="width:442.05pt;height:362.5pt">
+          <v:shape id="_x0000_i1033" type="#_x0000_t75" style="width:442.5pt;height:362.25pt">
             <v:imagedata r:id="rId20" o:title="UseCase xem tin tức"/>
           </v:shape>
         </w:pict>
@@ -11818,7 +11782,7 @@
       </w:r>
       <w:r>
         <w:pict w14:anchorId="33D31386">
-          <v:shape id="_x0000_i2982" type="#_x0000_t75" style="width:440.35pt;height:247.8pt">
+          <v:shape id="_x0000_i1034" type="#_x0000_t75" style="width:441pt;height:247.5pt">
             <v:imagedata r:id="rId21" o:title="79779039_581214452445880_5970260311037444096_n"/>
           </v:shape>
         </w:pict>
@@ -12000,7 +11964,7 @@
           <w:lang w:eastAsia="en-US"/>
         </w:rPr>
         <w:pict w14:anchorId="505595E3">
-          <v:shape id="_x0000_i2992" type="#_x0000_t75" style="width:440.35pt;height:324.85pt">
+          <v:shape id="_x0000_i1035" type="#_x0000_t75" style="width:441pt;height:324.75pt">
             <v:imagedata r:id="rId24" o:title="DKDA"/>
           </v:shape>
         </w:pict>
@@ -12844,7 +12808,7 @@
           <w:rPr>
             <w:noProof/>
           </w:rPr>
-          <w:t>1</w:t>
+          <w:t>20</w:t>
         </w:r>
         <w:r>
           <w:rPr>
@@ -18039,6 +18003,7 @@
   <w:style w:type="character" w:default="1" w:styleId="DefaultParagraphFont">
     <w:name w:val="Default Paragraph Font"/>
     <w:uiPriority w:val="1"/>
+    <w:semiHidden/>
     <w:unhideWhenUsed/>
   </w:style>
   <w:style w:type="table" w:default="1" w:styleId="TableNormal">
@@ -18918,7 +18883,7 @@
 </file>
 
 <file path=customXml/itemProps1.xml><?xml version="1.0" encoding="utf-8"?>
-<ds:datastoreItem xmlns:ds="http://schemas.openxmlformats.org/officeDocument/2006/customXml" ds:itemID="{8BF6AACD-0F6E-4D8C-8A8A-DB0687C52517}">
+<ds:datastoreItem xmlns:ds="http://schemas.openxmlformats.org/officeDocument/2006/customXml" ds:itemID="{0F0B6BAB-84C8-464C-A370-E67207F2982B}">
   <ds:schemaRefs>
     <ds:schemaRef ds:uri="http://schemas.openxmlformats.org/officeDocument/2006/bibliography"/>
   </ds:schemaRefs>

</xml_diff>